<commit_message>
ajouté notes de yohan + énoncé dans le cahier pour référence
</commit_message>
<xml_diff>
--- a/Docs/Ptut Cahier.docx
+++ b/Docs/Ptut Cahier.docx
@@ -95,7 +95,59 @@
         <w:t>Autres joyeusetés</w:t>
       </w:r>
     </w:p>
-    <w:p/>
+    <w:p>
+      <w:pPr>
+        <w:rPr>
+          <w:i/>
+        </w:rPr>
+      </w:pPr>
+      <w:r>
+        <w:rPr>
+          <w:i/>
+        </w:rPr>
+        <w:t>« </w:t>
+      </w:r>
+      <w:r>
+        <w:rPr>
+          <w:i/>
+        </w:rPr>
+        <w:t xml:space="preserve">Etude des </w:t>
+      </w:r>
+      <w:r>
+        <w:rPr>
+          <w:i/>
+        </w:rPr>
+        <w:t>problématiques</w:t>
+      </w:r>
+      <w:bookmarkStart w:id="0" w:name="_GoBack"/>
+      <w:bookmarkEnd w:id="0"/>
+      <w:r>
+        <w:rPr>
+          <w:i/>
+        </w:rPr>
+        <w:t xml:space="preserve"> associées à un robot marcheur à 4 pattes : maintenir l'équilibre, porter une masse, se relever en cas de chute, etc. Réaliser un court état de l'art des robots marcheurs, et réfléchir à ce qu'on pourrait faire avec le robot disponible au Dpt, le </w:t>
+      </w:r>
+      <w:proofErr w:type="spellStart"/>
+      <w:r>
+        <w:rPr>
+          <w:i/>
+        </w:rPr>
+        <w:t>Quattro</w:t>
+      </w:r>
+      <w:proofErr w:type="spellEnd"/>
+      <w:r>
+        <w:rPr>
+          <w:i/>
+        </w:rPr>
+        <w:t xml:space="preserve"> de Roboticia.</w:t>
+      </w:r>
+      <w:r>
+        <w:rPr>
+          <w:i/>
+        </w:rPr>
+        <w:t> »</w:t>
+      </w:r>
+    </w:p>
     <w:p>
       <w:r>
         <w:t>Intro</w:t>
@@ -315,8 +367,6 @@
       <w:pPr>
         <w:ind w:left="360"/>
       </w:pPr>
-      <w:bookmarkStart w:id="0" w:name="_GoBack"/>
-      <w:bookmarkEnd w:id="0"/>
     </w:p>
     <w:p>
       <w:pPr>

</xml_diff>

<commit_message>
Planning & fiche descriptive posées
Il reste la rédaction de bcp de choses dans le CDC
</commit_message>
<xml_diff>
--- a/Docs/Ptut Cahier.docx
+++ b/Docs/Ptut Cahier.docx
@@ -1,31 +1,54 @@
 
 <file path=word/document.xml><?xml version="1.0" encoding="utf-8"?>
-<w:document xmlns:wpc="http://schemas.microsoft.com/office/word/2010/wordprocessingCanvas" xmlns:cx="http://schemas.microsoft.com/office/drawing/2014/chartex" xmlns:cx1="http://schemas.microsoft.com/office/drawing/2015/9/8/chartex" xmlns:cx2="http://schemas.microsoft.com/office/drawing/2015/10/21/chartex" xmlns:cx3="http://schemas.microsoft.com/office/drawing/2016/5/9/chartex" xmlns:cx4="http://schemas.microsoft.com/office/drawing/2016/5/10/chartex" xmlns:cx5="http://schemas.microsoft.com/office/drawing/2016/5/11/chartex" xmlns:cx6="http://schemas.microsoft.com/office/drawing/2016/5/12/chartex" xmlns:cx7="http://schemas.microsoft.com/office/drawing/2016/5/13/chartex" xmlns:cx8="http://schemas.microsoft.com/office/drawing/2016/5/14/chartex" xmlns:mc="http://schemas.openxmlformats.org/markup-compatibility/2006" xmlns:o="urn:schemas-microsoft-com:office:office" xmlns:r="http://schemas.openxmlformats.org/officeDocument/2006/relationships" xmlns:m="http://schemas.openxmlformats.org/officeDocument/2006/math" xmlns:v="urn:schemas-microsoft-com:vml" xmlns:wp14="http://schemas.microsoft.com/office/word/2010/wordprocessingDrawing" xmlns:wp="http://schemas.openxmlformats.org/drawingml/2006/wordprocessingDrawing" xmlns:w10="urn:schemas-microsoft-com:office:word" xmlns:w="http://schemas.openxmlformats.org/wordprocessingml/2006/main" xmlns:w14="http://schemas.microsoft.com/office/word/2010/wordml" xmlns:w15="http://schemas.microsoft.com/office/word/2012/wordml" xmlns:w16se="http://schemas.microsoft.com/office/word/2015/wordml/symex" xmlns:wpg="http://schemas.microsoft.com/office/word/2010/wordprocessingGroup" xmlns:wpi="http://schemas.microsoft.com/office/word/2010/wordprocessingInk" xmlns:wne="http://schemas.microsoft.com/office/word/2006/wordml" xmlns:wps="http://schemas.microsoft.com/office/word/2010/wordprocessingShape" mc:Ignorable="w14 w15 w16se wp14">
+<w:document xmlns:wpc="http://schemas.microsoft.com/office/word/2010/wordprocessingCanvas" xmlns:mc="http://schemas.openxmlformats.org/markup-compatibility/2006" xmlns:o="urn:schemas-microsoft-com:office:office" xmlns:r="http://schemas.openxmlformats.org/officeDocument/2006/relationships" xmlns:m="http://schemas.openxmlformats.org/officeDocument/2006/math" xmlns:v="urn:schemas-microsoft-com:vml" xmlns:wp14="http://schemas.microsoft.com/office/word/2010/wordprocessingDrawing" xmlns:wp="http://schemas.openxmlformats.org/drawingml/2006/wordprocessingDrawing" xmlns:w10="urn:schemas-microsoft-com:office:word" xmlns:w="http://schemas.openxmlformats.org/wordprocessingml/2006/main" xmlns:w14="http://schemas.microsoft.com/office/word/2010/wordml" xmlns:w15="http://schemas.microsoft.com/office/word/2012/wordml" xmlns:wpg="http://schemas.microsoft.com/office/word/2010/wordprocessingGroup" xmlns:wpi="http://schemas.microsoft.com/office/word/2010/wordprocessingInk" xmlns:wne="http://schemas.microsoft.com/office/word/2006/wordml" xmlns:wps="http://schemas.microsoft.com/office/word/2010/wordprocessingShape" mc:Ignorable="w14 w15 wp14">
   <w:body>
     <w:p/>
     <w:p/>
     <w:p>
-      <w:r>
-        <w:t xml:space="preserve">CDC ver 0.0.0.01 </w:t>
-      </w:r>
-    </w:p>
-    <w:p/>
-    <w:p>
+      <w:pPr>
+        <w:rPr>
+          <w:lang w:val="pl-PL"/>
+        </w:rPr>
+      </w:pPr>
+      <w:r>
+        <w:rPr>
+          <w:lang w:val="pl-PL"/>
+        </w:rPr>
+        <w:t xml:space="preserve">CDC </w:t>
+      </w:r>
       <w:proofErr w:type="spellStart"/>
       <w:r>
-        <w:t>To-do</w:t>
+        <w:rPr>
+          <w:lang w:val="pl-PL"/>
+        </w:rPr>
+        <w:t>ver</w:t>
       </w:r>
       <w:proofErr w:type="spellEnd"/>
       <w:r>
-        <w:t xml:space="preserve"> </w:t>
-      </w:r>
-      <w:proofErr w:type="spellStart"/>
-      <w:r>
-        <w:t>list</w:t>
-      </w:r>
-      <w:proofErr w:type="spellEnd"/>
-      <w:r>
-        <w:t> :</w:t>
+        <w:rPr>
+          <w:lang w:val="pl-PL"/>
+        </w:rPr>
+        <w:t xml:space="preserve"> 0.0.0.01 </w:t>
+      </w:r>
+    </w:p>
+    <w:p>
+      <w:pPr>
+        <w:rPr>
+          <w:lang w:val="pl-PL"/>
+        </w:rPr>
+      </w:pPr>
+    </w:p>
+    <w:p>
+      <w:pPr>
+        <w:rPr>
+          <w:lang w:val="pl-PL"/>
+        </w:rPr>
+      </w:pPr>
+      <w:r>
+        <w:rPr>
+          <w:lang w:val="pl-PL"/>
+        </w:rPr>
+        <w:t>To-do list :</w:t>
       </w:r>
     </w:p>
     <w:p>
@@ -137,13 +160,27 @@
         <w:rPr>
           <w:i/>
         </w:rPr>
-        <w:t xml:space="preserve"> associées à un robot marcheur à 4 pattes : maintenir l'équilibre, porter une masse, se relever en cas de chute, etc. Réaliser un court état de l'art des robots marcheurs, et réfléchir à ce qu'on pourrait faire avec le robot disponible au Dpt, le </w:t>
+        <w:t xml:space="preserve"> associées à un robot marcheur à 4 pattes : maintenir l'équilibre, porter une masse, se relever en cas de chute, etc. Réaliser un court état de l'art des robots marcheurs, et réfléchir à ce qu'on pourrait faire avec le robot disponible au </w:t>
       </w:r>
       <w:proofErr w:type="spellStart"/>
       <w:r>
         <w:rPr>
           <w:i/>
         </w:rPr>
+        <w:t>Dpt</w:t>
+      </w:r>
+      <w:proofErr w:type="spellEnd"/>
+      <w:r>
+        <w:rPr>
+          <w:i/>
+        </w:rPr>
+        <w:t xml:space="preserve">, le </w:t>
+      </w:r>
+      <w:proofErr w:type="spellStart"/>
+      <w:r>
+        <w:rPr>
+          <w:i/>
+        </w:rPr>
         <w:t>Quattro</w:t>
       </w:r>
       <w:proofErr w:type="spellEnd"/>
@@ -151,12 +188,26 @@
         <w:rPr>
           <w:i/>
         </w:rPr>
-        <w:t xml:space="preserve"> de Roboticia.</w:t>
-      </w:r>
+        <w:t xml:space="preserve"> de </w:t>
+      </w:r>
+      <w:proofErr w:type="spellStart"/>
       <w:r>
         <w:rPr>
           <w:i/>
         </w:rPr>
+        <w:t>Roboticia</w:t>
+      </w:r>
+      <w:proofErr w:type="spellEnd"/>
+      <w:r>
+        <w:rPr>
+          <w:i/>
+        </w:rPr>
+        <w:t>.</w:t>
+      </w:r>
+      <w:r>
+        <w:rPr>
+          <w:i/>
+        </w:rPr>
         <w:t> »</w:t>
       </w:r>
     </w:p>
@@ -207,7 +258,15 @@
         <w:t> »</w:t>
       </w:r>
       <w:r>
-        <w:t xml:space="preserve">, de Roboticia. Notre objectif est de </w:t>
+        <w:t xml:space="preserve">, de </w:t>
+      </w:r>
+      <w:proofErr w:type="spellStart"/>
+      <w:r>
+        <w:t>Roboticia</w:t>
+      </w:r>
+      <w:proofErr w:type="spellEnd"/>
+      <w:r>
+        <w:t xml:space="preserve">. Notre objectif est de </w:t>
       </w:r>
       <w:r>
         <w:t xml:space="preserve">maitriser le fonctionnement du robot, et de parvenir à lui faire effectuer des </w:t>
@@ -467,8 +526,6 @@
       <w:pPr>
         <w:ind w:left="360" w:firstLine="348"/>
       </w:pPr>
-      <w:bookmarkStart w:id="0" w:name="_GoBack"/>
-      <w:bookmarkEnd w:id="0"/>
       <w:r>
         <w:t>(</w:t>
       </w:r>
@@ -634,6 +691,65 @@
     <w:p/>
     <w:p>
       <w:r>
+        <w:lastRenderedPageBreak/>
+        <w:drawing>
+          <wp:anchor distT="0" distB="0" distL="114300" distR="114300" simplePos="0" relativeHeight="251658240" behindDoc="0" locked="0" layoutInCell="1" allowOverlap="1" wp14:anchorId="054BD0BA" wp14:editId="48932B37">
+            <wp:simplePos x="0" y="0"/>
+            <wp:positionH relativeFrom="margin">
+              <wp:posOffset>-57150</wp:posOffset>
+            </wp:positionH>
+            <wp:positionV relativeFrom="paragraph">
+              <wp:posOffset>311785</wp:posOffset>
+            </wp:positionV>
+            <wp:extent cx="5760720" cy="3398912"/>
+            <wp:effectExtent l="0" t="0" r="0" b="0"/>
+            <wp:wrapSquare wrapText="bothSides"/>
+            <wp:docPr id="1" name="Image 1"/>
+            <wp:cNvGraphicFramePr>
+              <a:graphicFrameLocks xmlns:a="http://schemas.openxmlformats.org/drawingml/2006/main" noChangeAspect="1"/>
+            </wp:cNvGraphicFramePr>
+            <a:graphic xmlns:a="http://schemas.openxmlformats.org/drawingml/2006/main">
+              <a:graphicData uri="http://schemas.openxmlformats.org/drawingml/2006/picture">
+                <pic:pic xmlns:pic="http://schemas.openxmlformats.org/drawingml/2006/picture">
+                  <pic:nvPicPr>
+                    <pic:cNvPr id="0" name="Picture 1"/>
+                    <pic:cNvPicPr>
+                      <a:picLocks noChangeAspect="1" noChangeArrowheads="1"/>
+                    </pic:cNvPicPr>
+                  </pic:nvPicPr>
+                  <pic:blipFill>
+                    <a:blip r:embed="rId5">
+                      <a:extLst>
+                        <a:ext uri="{28A0092B-C50C-407E-A947-70E740481C1C}">
+                          <a14:useLocalDpi xmlns:a14="http://schemas.microsoft.com/office/drawing/2010/main" val="0"/>
+                        </a:ext>
+                      </a:extLst>
+                    </a:blip>
+                    <a:srcRect/>
+                    <a:stretch>
+                      <a:fillRect/>
+                    </a:stretch>
+                  </pic:blipFill>
+                  <pic:spPr bwMode="auto">
+                    <a:xfrm>
+                      <a:off x="0" y="0"/>
+                      <a:ext cx="5760720" cy="3398912"/>
+                    </a:xfrm>
+                    <a:prstGeom prst="rect">
+                      <a:avLst/>
+                    </a:prstGeom>
+                    <a:noFill/>
+                    <a:ln>
+                      <a:noFill/>
+                    </a:ln>
+                  </pic:spPr>
+                </pic:pic>
+              </a:graphicData>
+            </a:graphic>
+          </wp:anchor>
+        </w:drawing>
+      </w:r>
+      <w:r>
         <w:t>//</w:t>
       </w:r>
       <w:r>
@@ -644,80 +760,46 @@
       </w:r>
     </w:p>
     <w:p/>
-    <w:p>
-      <w:r>
-        <w:t xml:space="preserve">Ni une app/soft ni une conception de robot &gt; Possible d’utiliser une méthode de </w:t>
+    <w:p/>
+    <w:p>
+      <w:r>
+        <w:t xml:space="preserve">//présentation des trucs qu’on </w:t>
+      </w:r>
+      <w:r>
+        <w:t>peut</w:t>
+      </w:r>
+      <w:r>
+        <w:t xml:space="preserve"> actuellement faire : </w:t>
       </w:r>
       <w:proofErr w:type="spellStart"/>
       <w:r>
-        <w:t>dev</w:t>
+        <w:t>prog</w:t>
       </w:r>
       <w:proofErr w:type="spellEnd"/>
       <w:r>
-        <w:t xml:space="preserve"> étudié en gestion de projet /</w:t>
+        <w:t xml:space="preserve"> de </w:t>
       </w:r>
       <w:proofErr w:type="spellStart"/>
       <w:r>
-        <w:t>cvda</w:t>
+        <w:t>simul</w:t>
       </w:r>
       <w:proofErr w:type="spellEnd"/>
       <w:r>
-        <w:t> ?</w:t>
-      </w:r>
-    </w:p>
-    <w:p>
-      <w:r>
-        <w:t>Le groupe est découpé en 2 entre une équipe plus axée sur la physique et l’autre sur l’informatique.</w:t>
-      </w:r>
-    </w:p>
-    <w:p>
-      <w:r>
-        <w:t>Planning</w:t>
-      </w:r>
-      <w:r>
-        <w:t xml:space="preserve"> Concret à faire.</w:t>
+        <w:t xml:space="preserve"> + </w:t>
+      </w:r>
+      <w:r>
+        <w:t>control du robot</w:t>
+      </w:r>
+    </w:p>
+    <w:p>
+      <w:r>
+        <w:t>//explications + théories pour certaines problématiques ?</w:t>
       </w:r>
     </w:p>
     <w:p/>
     <w:p>
       <w:r>
         <w:lastRenderedPageBreak/>
-        <w:t xml:space="preserve">//présentation des trucs qu’on </w:t>
-      </w:r>
-      <w:r>
-        <w:t>peut</w:t>
-      </w:r>
-      <w:r>
-        <w:t xml:space="preserve"> actuellement faire : </w:t>
-      </w:r>
-      <w:proofErr w:type="spellStart"/>
-      <w:r>
-        <w:t>prog</w:t>
-      </w:r>
-      <w:proofErr w:type="spellEnd"/>
-      <w:r>
-        <w:t xml:space="preserve"> de </w:t>
-      </w:r>
-      <w:proofErr w:type="spellStart"/>
-      <w:r>
-        <w:t>simul</w:t>
-      </w:r>
-      <w:proofErr w:type="spellEnd"/>
-      <w:r>
-        <w:t xml:space="preserve"> + </w:t>
-      </w:r>
-      <w:r>
-        <w:t>control du robot</w:t>
-      </w:r>
-    </w:p>
-    <w:p>
-      <w:r>
-        <w:t>//explications + théories pour certaines problématiques ?</w:t>
-      </w:r>
-    </w:p>
-    <w:p/>
-    <w:p>
-      <w:r>
         <w:t>//</w:t>
       </w:r>
       <w:r>
@@ -735,6 +817,61 @@
       <w:r>
         <w:t>.</w:t>
       </w:r>
+      <w:r>
+        <w:t xml:space="preserve"> </w:t>
+      </w:r>
+      <w:bookmarkStart w:id="0" w:name="_GoBack"/>
+      <w:r>
+        <w:drawing>
+          <wp:inline distT="0" distB="0" distL="0" distR="0" wp14:anchorId="027FEB0F" wp14:editId="00693D19">
+            <wp:extent cx="4410075" cy="4181475"/>
+            <wp:effectExtent l="0" t="0" r="9525" b="9525"/>
+            <wp:docPr id="2" name="Image 2"/>
+            <wp:cNvGraphicFramePr>
+              <a:graphicFrameLocks xmlns:a="http://schemas.openxmlformats.org/drawingml/2006/main" noChangeAspect="1"/>
+            </wp:cNvGraphicFramePr>
+            <a:graphic xmlns:a="http://schemas.openxmlformats.org/drawingml/2006/main">
+              <a:graphicData uri="http://schemas.openxmlformats.org/drawingml/2006/picture">
+                <pic:pic xmlns:pic="http://schemas.openxmlformats.org/drawingml/2006/picture">
+                  <pic:nvPicPr>
+                    <pic:cNvPr id="0" name="Picture 2"/>
+                    <pic:cNvPicPr>
+                      <a:picLocks noChangeAspect="1" noChangeArrowheads="1"/>
+                    </pic:cNvPicPr>
+                  </pic:nvPicPr>
+                  <pic:blipFill>
+                    <a:blip r:embed="rId6">
+                      <a:extLst>
+                        <a:ext uri="{28A0092B-C50C-407E-A947-70E740481C1C}">
+                          <a14:useLocalDpi xmlns:a14="http://schemas.microsoft.com/office/drawing/2010/main" val="0"/>
+                        </a:ext>
+                      </a:extLst>
+                    </a:blip>
+                    <a:srcRect/>
+                    <a:stretch>
+                      <a:fillRect/>
+                    </a:stretch>
+                  </pic:blipFill>
+                  <pic:spPr bwMode="auto">
+                    <a:xfrm>
+                      <a:off x="0" y="0"/>
+                      <a:ext cx="4433922" cy="4204086"/>
+                    </a:xfrm>
+                    <a:prstGeom prst="rect">
+                      <a:avLst/>
+                    </a:prstGeom>
+                    <a:noFill/>
+                    <a:ln>
+                      <a:noFill/>
+                    </a:ln>
+                  </pic:spPr>
+                </pic:pic>
+              </a:graphicData>
+            </a:graphic>
+          </wp:inline>
+        </w:drawing>
+      </w:r>
+      <w:bookmarkEnd w:id="0"/>
     </w:p>
     <w:p/>
     <w:p>
@@ -758,8 +895,8 @@
 </file>
 
 <file path=word/numbering.xml><?xml version="1.0" encoding="utf-8"?>
-<w:numbering xmlns:wpc="http://schemas.microsoft.com/office/word/2010/wordprocessingCanvas" xmlns:cx="http://schemas.microsoft.com/office/drawing/2014/chartex" xmlns:cx1="http://schemas.microsoft.com/office/drawing/2015/9/8/chartex" xmlns:cx2="http://schemas.microsoft.com/office/drawing/2015/10/21/chartex" xmlns:cx3="http://schemas.microsoft.com/office/drawing/2016/5/9/chartex" xmlns:cx4="http://schemas.microsoft.com/office/drawing/2016/5/10/chartex" xmlns:cx5="http://schemas.microsoft.com/office/drawing/2016/5/11/chartex" xmlns:cx6="http://schemas.microsoft.com/office/drawing/2016/5/12/chartex" xmlns:cx7="http://schemas.microsoft.com/office/drawing/2016/5/13/chartex" xmlns:cx8="http://schemas.microsoft.com/office/drawing/2016/5/14/chartex" xmlns:mc="http://schemas.openxmlformats.org/markup-compatibility/2006" xmlns:o="urn:schemas-microsoft-com:office:office" xmlns:r="http://schemas.openxmlformats.org/officeDocument/2006/relationships" xmlns:m="http://schemas.openxmlformats.org/officeDocument/2006/math" xmlns:v="urn:schemas-microsoft-com:vml" xmlns:wp14="http://schemas.microsoft.com/office/word/2010/wordprocessingDrawing" xmlns:wp="http://schemas.openxmlformats.org/drawingml/2006/wordprocessingDrawing" xmlns:w10="urn:schemas-microsoft-com:office:word" xmlns:w="http://schemas.openxmlformats.org/wordprocessingml/2006/main" xmlns:w14="http://schemas.microsoft.com/office/word/2010/wordml" xmlns:w15="http://schemas.microsoft.com/office/word/2012/wordml" xmlns:w16se="http://schemas.microsoft.com/office/word/2015/wordml/symex" xmlns:wpg="http://schemas.microsoft.com/office/word/2010/wordprocessingGroup" xmlns:wpi="http://schemas.microsoft.com/office/word/2010/wordprocessingInk" xmlns:wne="http://schemas.microsoft.com/office/word/2006/wordml" xmlns:wps="http://schemas.microsoft.com/office/word/2010/wordprocessingShape" mc:Ignorable="w14 w15 w16se wp14">
-  <w:abstractNum w:abstractNumId="0" w15:restartNumberingAfterBreak="0">
+<w:numbering xmlns:wpc="http://schemas.microsoft.com/office/word/2010/wordprocessingCanvas" xmlns:mc="http://schemas.openxmlformats.org/markup-compatibility/2006" xmlns:o="urn:schemas-microsoft-com:office:office" xmlns:r="http://schemas.openxmlformats.org/officeDocument/2006/relationships" xmlns:m="http://schemas.openxmlformats.org/officeDocument/2006/math" xmlns:v="urn:schemas-microsoft-com:vml" xmlns:wp14="http://schemas.microsoft.com/office/word/2010/wordprocessingDrawing" xmlns:wp="http://schemas.openxmlformats.org/drawingml/2006/wordprocessingDrawing" xmlns:w10="urn:schemas-microsoft-com:office:word" xmlns:w="http://schemas.openxmlformats.org/wordprocessingml/2006/main" xmlns:w14="http://schemas.microsoft.com/office/word/2010/wordml" xmlns:w15="http://schemas.microsoft.com/office/word/2012/wordml" xmlns:wpg="http://schemas.microsoft.com/office/word/2010/wordprocessingGroup" xmlns:wpi="http://schemas.microsoft.com/office/word/2010/wordprocessingInk" xmlns:wne="http://schemas.microsoft.com/office/word/2006/wordml" xmlns:wps="http://schemas.microsoft.com/office/word/2010/wordprocessingShape" mc:Ignorable="w14 w15 wp14">
+  <w:abstractNum w:abstractNumId="0">
     <w:nsid w:val="1F2A4121"/>
     <w:multiLevelType w:val="hybridMultilevel"/>
     <w:tmpl w:val="32347450"/>
@@ -878,7 +1015,7 @@
 </file>
 
 <file path=word/styles.xml><?xml version="1.0" encoding="utf-8"?>
-<w:styles xmlns:mc="http://schemas.openxmlformats.org/markup-compatibility/2006" xmlns:r="http://schemas.openxmlformats.org/officeDocument/2006/relationships" xmlns:w="http://schemas.openxmlformats.org/wordprocessingml/2006/main" xmlns:w14="http://schemas.microsoft.com/office/word/2010/wordml" xmlns:w15="http://schemas.microsoft.com/office/word/2012/wordml" xmlns:w16se="http://schemas.microsoft.com/office/word/2015/wordml/symex" mc:Ignorable="w14 w15 w16se">
+<w:styles xmlns:mc="http://schemas.openxmlformats.org/markup-compatibility/2006" xmlns:r="http://schemas.openxmlformats.org/officeDocument/2006/relationships" xmlns:w="http://schemas.openxmlformats.org/wordprocessingml/2006/main" xmlns:w14="http://schemas.microsoft.com/office/word/2010/wordml" xmlns:w15="http://schemas.microsoft.com/office/word/2012/wordml" mc:Ignorable="w14 w15">
   <w:docDefaults>
     <w:rPrDefault>
       <w:rPr>
@@ -894,7 +1031,7 @@
       </w:pPr>
     </w:pPrDefault>
   </w:docDefaults>
-  <w:latentStyles w:defLockedState="0" w:defUIPriority="99" w:defSemiHidden="0" w:defUnhideWhenUsed="0" w:defQFormat="0" w:count="374">
+  <w:latentStyles w:defLockedState="0" w:defUIPriority="99" w:defSemiHidden="0" w:defUnhideWhenUsed="0" w:defQFormat="0" w:count="371">
     <w:lsdException w:name="Normal" w:uiPriority="0" w:qFormat="1"/>
     <w:lsdException w:name="heading 1" w:uiPriority="9" w:qFormat="1"/>
     <w:lsdException w:name="heading 2" w:semiHidden="1" w:uiPriority="9" w:unhideWhenUsed="1" w:qFormat="1"/>
@@ -1266,9 +1403,6 @@
     <w:lsdException w:name="List Table 5 Dark Accent 6" w:uiPriority="50"/>
     <w:lsdException w:name="List Table 6 Colorful Accent 6" w:uiPriority="51"/>
     <w:lsdException w:name="List Table 7 Colorful Accent 6" w:uiPriority="52"/>
-    <w:lsdException w:name="Mention" w:semiHidden="1" w:unhideWhenUsed="1"/>
-    <w:lsdException w:name="Smart Hyperlink" w:semiHidden="1" w:unhideWhenUsed="1"/>
-    <w:lsdException w:name="Hashtag" w:semiHidden="1" w:unhideWhenUsed="1"/>
   </w:latentStyles>
   <w:style w:type="paragraph" w:default="1" w:styleId="Normal">
     <w:name w:val="Normal"/>

</xml_diff>

<commit_message>
commentaires sur les screens voulus, conclusion à faire, présentation à discuter, diverses autres choses à rédiger.
</commit_message>
<xml_diff>
--- a/Docs/Ptut Cahier.docx
+++ b/Docs/Ptut Cahier.docx
@@ -3,6 +3,28 @@
 <w:document xmlns:wpc="http://schemas.microsoft.com/office/word/2010/wordprocessingCanvas" xmlns:cx="http://schemas.microsoft.com/office/drawing/2014/chartex" xmlns:cx1="http://schemas.microsoft.com/office/drawing/2015/9/8/chartex" xmlns:cx2="http://schemas.microsoft.com/office/drawing/2015/10/21/chartex" xmlns:cx3="http://schemas.microsoft.com/office/drawing/2016/5/9/chartex" xmlns:cx4="http://schemas.microsoft.com/office/drawing/2016/5/10/chartex" xmlns:cx5="http://schemas.microsoft.com/office/drawing/2016/5/11/chartex" xmlns:cx6="http://schemas.microsoft.com/office/drawing/2016/5/12/chartex" xmlns:cx7="http://schemas.microsoft.com/office/drawing/2016/5/13/chartex" xmlns:cx8="http://schemas.microsoft.com/office/drawing/2016/5/14/chartex" xmlns:mc="http://schemas.openxmlformats.org/markup-compatibility/2006" xmlns:o="urn:schemas-microsoft-com:office:office" xmlns:r="http://schemas.openxmlformats.org/officeDocument/2006/relationships" xmlns:m="http://schemas.openxmlformats.org/officeDocument/2006/math" xmlns:v="urn:schemas-microsoft-com:vml" xmlns:wp14="http://schemas.microsoft.com/office/word/2010/wordprocessingDrawing" xmlns:wp="http://schemas.openxmlformats.org/drawingml/2006/wordprocessingDrawing" xmlns:w10="urn:schemas-microsoft-com:office:word" xmlns:w="http://schemas.openxmlformats.org/wordprocessingml/2006/main" xmlns:w14="http://schemas.microsoft.com/office/word/2010/wordml" xmlns:w15="http://schemas.microsoft.com/office/word/2012/wordml" xmlns:w16se="http://schemas.microsoft.com/office/word/2015/wordml/symex" xmlns:wpg="http://schemas.microsoft.com/office/word/2010/wordprocessingGroup" xmlns:wpi="http://schemas.microsoft.com/office/word/2010/wordprocessingInk" xmlns:wne="http://schemas.microsoft.com/office/word/2006/wordml" xmlns:wps="http://schemas.microsoft.com/office/word/2010/wordprocessingShape" mc:Ignorable="w14 w15 w16se wp14">
   <w:body>
     <w:p/>
+    <w:p>
+      <w:pPr>
+        <w:spacing w:after="0" w:line="240" w:lineRule="auto"/>
+      </w:pPr>
+      <w:r>
+        <w:t>//page de sommaire et page de garde à choisir/faire (rapide avec outil sous Word mais sujet à concertation pour style)</w:t>
+      </w:r>
+    </w:p>
+    <w:p>
+      <w:pPr>
+        <w:spacing w:after="0" w:line="240" w:lineRule="auto"/>
+      </w:pPr>
+    </w:p>
+    <w:p/>
+    <w:p>
+      <w:pPr>
+        <w:spacing w:after="0" w:line="240" w:lineRule="auto"/>
+      </w:pPr>
+      <w:r>
+        <w:br w:type="page"/>
+      </w:r>
+    </w:p>
     <w:p/>
     <w:p>
       <w:pPr>
@@ -14,7 +36,7 @@
         <w:rPr>
           <w:lang w:val="pl-PL"/>
         </w:rPr>
-        <w:t xml:space="preserve">CDC ver 0.0.0.01 </w:t>
+        <w:t>CDC ver 0.2</w:t>
       </w:r>
     </w:p>
     <w:p>
@@ -35,19 +57,7 @@
         <w:rPr>
           <w:i/>
         </w:rPr>
-        <w:t>« Étude</w:t>
-      </w:r>
-      <w:r>
-        <w:rPr>
-          <w:i/>
-        </w:rPr>
-        <w:t xml:space="preserve"> des problématiques associées à un robot marcheur à 4 pattes : maintenir l'équilibre, porter une masse, se relever en cas de chute, etc. Réaliser un court état de l'art des robots marcheurs, et réfléchir à ce qu'on pourrait faire avec le robot disponible a</w:t>
-      </w:r>
-      <w:r>
-        <w:rPr>
-          <w:i/>
-        </w:rPr>
-        <w:t>u Dpt, le Quattro de Roboticia. »</w:t>
+        <w:t>« Étude des problématiques associées à un robot marcheur à 4 pattes : maintenir l'équilibre, porter une masse, se relever en cas de chute, etc. Réaliser un court état de l'art des robots marcheurs, et réfléchir à ce qu'on pourrait faire avec le robot disponible au Dpt, le Quattro de Roboticia. »</w:t>
       </w:r>
     </w:p>
     <w:p/>
@@ -61,10 +71,7 @@
     </w:p>
     <w:p>
       <w:r>
-        <w:t>Dans le cadre de notre projet tuteuré, nous avons décidé de travailler sur les robots quadrupèdes, et plus précisément sur celui mis à notre disposition : le robot marcheur quadrupède « Quattro », de Roboticia. Not</w:t>
-      </w:r>
-      <w:r>
-        <w:t xml:space="preserve">re objectif est de maîtriser le fonctionnement du robot, et de parvenir à lui faire effectuer des déplacements différents dans des conditions variables. </w:t>
+        <w:t xml:space="preserve">Dans le cadre de notre projet tuteuré, nous avons décidé de travailler sur les robots quadrupèdes, et plus précisément sur celui mis à notre disposition : le robot marcheur quadrupède « Quattro », de Roboticia. Notre objectif est de maîtriser le fonctionnement du robot, et de parvenir à lui faire effectuer des déplacements différents dans des conditions variables. </w:t>
       </w:r>
     </w:p>
     <w:p/>
@@ -81,39 +88,40 @@
         <w:rPr>
           <w:rStyle w:val="Numrodepage"/>
         </w:rPr>
-        <w:t>permettent en théorie au robot de progresser sur un terrain plat comme un terrain accidenté. Le but, serait donc, de g</w:t>
+        <w:t xml:space="preserve">permettent en théorie au robot de progresser sur un terrain plat comme un terrain accidenté. Le but, serait donc, de garantir sa capacité de déplacement dans n’importe quelle situation. La programmation du robot, </w:t>
       </w:r>
       <w:r>
         <w:rPr>
           <w:rStyle w:val="Numrodepage"/>
         </w:rPr>
-        <w:t xml:space="preserve">arantir sa capacité de déplacement dans n’importe quelle situation. La programmation du robot, </w:t>
+        <w:t>quant</w:t>
       </w:r>
       <w:r>
         <w:rPr>
           <w:rStyle w:val="Numrodepage"/>
         </w:rPr>
-        <w:t>quant</w:t>
-      </w:r>
-      <w:r>
+        <w:t xml:space="preserve"> à elle, s’effectue en Python.</w:t>
+      </w:r>
+    </w:p>
+    <w:p>
+      <w:pPr>
         <w:rPr>
           <w:rStyle w:val="Numrodepage"/>
         </w:rPr>
-        <w:t xml:space="preserve"> à elle, s’effectue en Python</w:t>
-      </w:r>
-      <w:r>
+      </w:pPr>
+    </w:p>
+    <w:p>
+      <w:pPr>
         <w:rPr>
           <w:rStyle w:val="Numrodepage"/>
         </w:rPr>
-        <w:t>.</w:t>
-      </w:r>
-    </w:p>
-    <w:p>
-      <w:pPr>
+      </w:pPr>
+      <w:r>
         <w:rPr>
           <w:rStyle w:val="Numrodepage"/>
         </w:rPr>
-      </w:pPr>
+        <w:t>Pour structurer ce projet, nous avons retenu plusieurs problématiques que nous avons réparties en trois blocs :</w:t>
+      </w:r>
     </w:p>
     <w:p>
       <w:pPr>
@@ -125,19 +133,6 @@
     <w:p>
       <w:pPr>
         <w:rPr>
-          <w:rFonts w:ascii="Calibri" w:hAnsi="Calibri"/>
-        </w:rPr>
-      </w:pPr>
-      <w:r>
-        <w:rPr>
-          <w:rFonts w:ascii="Calibri" w:hAnsi="Calibri"/>
-        </w:rPr>
-        <w:t>//explications + théories pour certaines problématiques ?</w:t>
-      </w:r>
-    </w:p>
-    <w:p>
-      <w:pPr>
-        <w:rPr>
           <w:rStyle w:val="Numrodepage"/>
         </w:rPr>
       </w:pPr>
@@ -145,8 +140,7 @@
         <w:rPr>
           <w:rStyle w:val="Numrodepage"/>
         </w:rPr>
-        <w:tab/>
-        <w:t>(Basic)</w:t>
+        <w:t>Projet principal :</w:t>
       </w:r>
     </w:p>
     <w:p>
@@ -176,10 +170,7 @@
         </w:numPr>
       </w:pPr>
       <w:r>
-        <w:t xml:space="preserve">Maîtriser la physique liée au </w:t>
-      </w:r>
-      <w:r>
-        <w:t>robot ainsi que les outils de programmation nécessaires à la mise en œuvre du fct du robot</w:t>
+        <w:t>Maîtriser la physique liée au robot ainsi que les outils de programmation nécessaires à la mise en œuvre du fonctionnement du robot</w:t>
       </w:r>
     </w:p>
     <w:p>
@@ -191,16 +182,7 @@
         </w:numPr>
       </w:pPr>
       <w:r>
-        <w:t xml:space="preserve"> Parvenir à coordonner la marche du robot</w:t>
-      </w:r>
-    </w:p>
-    <w:p/>
-    <w:p>
-      <w:pPr>
-        <w:pStyle w:val="Paragraphedeliste"/>
-      </w:pPr>
-      <w:r>
-        <w:t>(Advanced)</w:t>
+        <w:t>Rétablir le robot s’il tombe ?</w:t>
       </w:r>
     </w:p>
     <w:p>
@@ -212,7 +194,12 @@
         </w:numPr>
       </w:pPr>
       <w:r>
-        <w:t xml:space="preserve">Gérer les variations de terrain </w:t>
+        <w:t xml:space="preserve"> Parvenir à coordonner la marche du robot</w:t>
+      </w:r>
+    </w:p>
+    <w:p>
+      <w:r>
+        <w:t>Partie avancée :</w:t>
       </w:r>
     </w:p>
     <w:p>
@@ -236,40 +223,12 @@
         </w:numPr>
       </w:pPr>
       <w:r>
-        <w:t>Rétablir l</w:t>
-      </w:r>
-      <w:r>
-        <w:t>e robot s’il tombe ?</w:t>
-      </w:r>
-    </w:p>
-    <w:p>
-      <w:pPr>
-        <w:ind w:left="360" w:firstLine="348"/>
-      </w:pPr>
-      <w:r>
-        <w:t>(</w:t>
-      </w:r>
-      <w:r>
-        <w:t xml:space="preserve">Director’s Cut 2.0 </w:t>
-      </w:r>
-      <w:proofErr w:type="spellStart"/>
-      <w:r>
-        <w:t>extended</w:t>
-      </w:r>
-      <w:proofErr w:type="spellEnd"/>
-      <w:r>
-        <w:t xml:space="preserve"> </w:t>
-      </w:r>
-      <w:proofErr w:type="spellStart"/>
-      <w:r>
-        <w:t>edition</w:t>
-      </w:r>
-      <w:proofErr w:type="spellEnd"/>
-      <w:r>
-        <w:t xml:space="preserve"> GOTY//</w:t>
-      </w:r>
-      <w:r>
-        <w:t>)</w:t>
+        <w:t xml:space="preserve">Gérer les variations de terrain </w:t>
+      </w:r>
+    </w:p>
+    <w:p>
+      <w:r>
+        <w:t>Possibilités pour étendre le projet :</w:t>
       </w:r>
     </w:p>
     <w:p>
@@ -291,20 +250,53 @@
           <w:ilvl w:val="0"/>
           <w:numId w:val="1"/>
         </w:numPr>
-      </w:pPr>
-      <w:r>
-        <w:t>Déplacement autonome ???</w:t>
-      </w:r>
-      <w:r>
+        <w:spacing w:after="0" w:line="240" w:lineRule="auto"/>
+      </w:pPr>
+      <w:r>
+        <w:t>Envisager un d</w:t>
+      </w:r>
+      <w:r>
+        <w:t>éplacement autonome ?</w:t>
+      </w:r>
+    </w:p>
+    <w:p>
+      <w:pPr>
+        <w:spacing w:after="0" w:line="240" w:lineRule="auto"/>
+        <w:rPr>
+          <w:rStyle w:val="Numrodepage"/>
+        </w:rPr>
+      </w:pPr>
+    </w:p>
+    <w:p>
+      <w:pPr>
+        <w:spacing w:after="0" w:line="240" w:lineRule="auto"/>
+        <w:rPr>
+          <w:rStyle w:val="Numrodepage"/>
+        </w:rPr>
+      </w:pPr>
+    </w:p>
+    <w:p>
+      <w:pPr>
+        <w:spacing w:after="0" w:line="240" w:lineRule="auto"/>
+        <w:rPr>
+          <w:rStyle w:val="Numrodepage"/>
+        </w:rPr>
+      </w:pPr>
+      <w:bookmarkStart w:id="0" w:name="_GoBack"/>
+      <w:bookmarkEnd w:id="0"/>
+      <w:r>
+        <w:rPr>
+          <w:rStyle w:val="Numrodepage"/>
+        </w:rPr>
         <w:br w:type="page"/>
       </w:r>
     </w:p>
+    <w:p/>
     <w:p>
       <w:pPr>
         <w:ind w:firstLine="708"/>
       </w:pPr>
       <w:r>
-        <w:lastRenderedPageBreak/>
         <w:t>Afin d’appréhender le problème de la marche des robots quadripèdes nous avons cherché une base de réflexion, c’est pourquoi nous nous sommes d’abord intéressés à la façon dont les animaux marchent.</w:t>
       </w:r>
     </w:p>
@@ -431,13 +423,7 @@
         <w:rPr>
           <w:rFonts w:ascii="Calibri" w:hAnsi="Calibri"/>
         </w:rPr>
-        <w:t>Le robot Spot, un robot avec les coudes des pattes tourné vers l’arrière. Capacité de</w:t>
-      </w:r>
-      <w:r>
-        <w:rPr>
-          <w:rFonts w:ascii="Calibri" w:hAnsi="Calibri"/>
-        </w:rPr>
-        <w:t xml:space="preserve"> galoper/ marcher/monter/descendre/bousculer sans tombé ou trébucher. Équilibre parfait du robot dans toute situation d’utilisation.</w:t>
+        <w:t>Le robot Spot, un robot avec les coudes des pattes tourné vers l’arrière. Capacité de galoper/ marcher/monter/descendre/bousculer sans tombé ou trébucher. Équilibre parfait du robot dans toute situation d’utilisation.</w:t>
       </w:r>
     </w:p>
     <w:p>
@@ -460,14 +446,7 @@
             <w:rStyle w:val="LienInternetvisit"/>
             <w:rFonts w:ascii="Calibri" w:hAnsi="Calibri"/>
           </w:rPr>
-          <w:t>https://www.youtube.com/watch?v=</w:t>
-        </w:r>
-        <w:r>
-          <w:rPr>
-            <w:rStyle w:val="LienInternetvisit"/>
-            <w:rFonts w:ascii="Calibri" w:hAnsi="Calibri"/>
-          </w:rPr>
-          <w:t>M8YjvHYbZ9w</w:t>
+          <w:t>https://www.youtube.com/watch?v=M8YjvHYbZ9w</w:t>
         </w:r>
       </w:hyperlink>
       <w:r>
@@ -500,13 +479,7 @@
         <w:rPr>
           <w:rFonts w:ascii="Calibri" w:hAnsi="Calibri"/>
         </w:rPr>
-        <w:t xml:space="preserve">Le robot Big Dog, a trois membres pour les pattes avant comme arrière. Capacité de marche/monter/descendre/bousculer // Marche rapide en temps normal (pluie ou soleil) marche ralenti dans la neige mais totalement possible. Le robot se </w:t>
-      </w:r>
-      <w:r>
-        <w:rPr>
-          <w:rFonts w:ascii="Calibri" w:hAnsi="Calibri"/>
-        </w:rPr>
-        <w:t>rattrape lors de passage sur zone glissante ou descente ardue et /ou glissante.</w:t>
+        <w:t>Le robot Big Dog, a trois membres pour les pattes avant comme arrière. Capacité de marche/monter/descendre/bousculer // Marche rapide en temps normal (pluie ou soleil) marche ralenti dans la neige mais totalement possible. Le robot se rattrape lors de passage sur zone glissante ou descente ardue et /ou glissante.</w:t>
       </w:r>
     </w:p>
     <w:p>
@@ -891,19 +864,7 @@
         <w:rPr>
           <w:rFonts w:ascii="Calibri" w:hAnsi="Calibri"/>
         </w:rPr>
-        <w:t>De cette étude on constate</w:t>
-      </w:r>
-      <w:r>
-        <w:rPr>
-          <w:rFonts w:ascii="Calibri" w:hAnsi="Calibri"/>
-        </w:rPr>
-        <w:t xml:space="preserve"> que les robots marcheurs présents actuellement viennent sous différentes formes, la principale variation étant le nombre de pattes. Ils sont pour la plupart de taille assez réduite et ont une utilité réelle assez limitée sauf certaines exceptions comme le</w:t>
-      </w:r>
-      <w:r>
-        <w:rPr>
-          <w:rFonts w:ascii="Calibri" w:hAnsi="Calibri"/>
-        </w:rPr>
-        <w:t xml:space="preserve"> « </w:t>
+        <w:t>De cette étude on constate que les robots marcheurs présents actuellement viennent sous différentes formes, la principale variation étant le nombre de pattes. Ils sont pour la plupart de taille assez réduite et ont une utilité réelle assez limitée sauf certaines exceptions comme le « </w:t>
       </w:r>
       <w:proofErr w:type="spellStart"/>
       <w:r>
@@ -951,17 +912,253 @@
         <w:rPr>
           <w:rFonts w:ascii="Calibri" w:hAnsi="Calibri"/>
         </w:rPr>
-        <w:t>La com</w:t>
-      </w:r>
-      <w:r>
-        <w:rPr>
-          <w:rFonts w:ascii="Calibri" w:hAnsi="Calibri"/>
-        </w:rPr>
-        <w:t>pagnie leader du marché est actuellement Boston Dynamics, ce sont eux qui proposent les solutions les plus nombreuses et avancées.</w:t>
-      </w:r>
-      <w:r>
+        <w:t>La compagnie leader du marché est actuellement Boston Dynamics, ce sont eux qui proposent les solutions les plus nombreuses et avancées.</w:t>
+      </w:r>
+    </w:p>
+    <w:p>
+      <w:pPr>
+        <w:spacing w:after="0" w:line="240" w:lineRule="auto"/>
+        <w:rPr>
+          <w:rFonts w:ascii="Calibri" w:hAnsi="Calibri"/>
+        </w:rPr>
+      </w:pPr>
+      <w:r>
+        <w:rPr>
+          <w:rFonts w:ascii="Calibri" w:hAnsi="Calibri"/>
+        </w:rPr>
         <w:br w:type="page"/>
       </w:r>
+      <w:r>
+        <w:rPr>
+          <w:rFonts w:ascii="Calibri" w:hAnsi="Calibri"/>
+        </w:rPr>
+        <w:lastRenderedPageBreak/>
+        <w:t>//mise en page et commentaires voulus ICI</w:t>
+      </w:r>
+    </w:p>
+    <w:p>
+      <w:pPr>
+        <w:ind w:firstLine="708"/>
+        <w:rPr>
+          <w:rFonts w:ascii="Calibri" w:hAnsi="Calibri"/>
+        </w:rPr>
+      </w:pPr>
+      <w:r>
+        <w:rPr>
+          <w:noProof/>
+        </w:rPr>
+        <w:drawing>
+          <wp:anchor distT="0" distB="0" distL="114300" distR="114300" simplePos="0" relativeHeight="251658240" behindDoc="1" locked="0" layoutInCell="1" allowOverlap="1">
+            <wp:simplePos x="0" y="0"/>
+            <wp:positionH relativeFrom="margin">
+              <wp:align>center</wp:align>
+            </wp:positionH>
+            <wp:positionV relativeFrom="paragraph">
+              <wp:posOffset>481330</wp:posOffset>
+            </wp:positionV>
+            <wp:extent cx="857250" cy="3938270"/>
+            <wp:effectExtent l="0" t="0" r="0" b="5080"/>
+            <wp:wrapTight wrapText="bothSides">
+              <wp:wrapPolygon edited="0">
+                <wp:start x="0" y="0"/>
+                <wp:lineTo x="0" y="21523"/>
+                <wp:lineTo x="21120" y="21523"/>
+                <wp:lineTo x="21120" y="0"/>
+                <wp:lineTo x="0" y="0"/>
+              </wp:wrapPolygon>
+            </wp:wrapTight>
+            <wp:docPr id="3" name="Image 3" descr="C:\Users\axel_\AppData\Local\Microsoft\Windows\INetCache\Content.Word\legSide.png"/>
+            <wp:cNvGraphicFramePr>
+              <a:graphicFrameLocks xmlns:a="http://schemas.openxmlformats.org/drawingml/2006/main" noChangeAspect="1"/>
+            </wp:cNvGraphicFramePr>
+            <a:graphic xmlns:a="http://schemas.openxmlformats.org/drawingml/2006/main">
+              <a:graphicData uri="http://schemas.openxmlformats.org/drawingml/2006/picture">
+                <pic:pic xmlns:pic="http://schemas.openxmlformats.org/drawingml/2006/picture">
+                  <pic:nvPicPr>
+                    <pic:cNvPr id="0" name="Picture 2" descr="C:\Users\axel_\AppData\Local\Microsoft\Windows\INetCache\Content.Word\legSide.png"/>
+                    <pic:cNvPicPr>
+                      <a:picLocks noChangeAspect="1" noChangeArrowheads="1"/>
+                    </pic:cNvPicPr>
+                  </pic:nvPicPr>
+                  <pic:blipFill>
+                    <a:blip r:embed="rId10">
+                      <a:extLst>
+                        <a:ext uri="{28A0092B-C50C-407E-A947-70E740481C1C}">
+                          <a14:useLocalDpi xmlns:a14="http://schemas.microsoft.com/office/drawing/2010/main" val="0"/>
+                        </a:ext>
+                      </a:extLst>
+                    </a:blip>
+                    <a:srcRect/>
+                    <a:stretch>
+                      <a:fillRect/>
+                    </a:stretch>
+                  </pic:blipFill>
+                  <pic:spPr bwMode="auto">
+                    <a:xfrm>
+                      <a:off x="0" y="0"/>
+                      <a:ext cx="857250" cy="3938270"/>
+                    </a:xfrm>
+                    <a:prstGeom prst="rect">
+                      <a:avLst/>
+                    </a:prstGeom>
+                    <a:noFill/>
+                    <a:ln>
+                      <a:noFill/>
+                    </a:ln>
+                  </pic:spPr>
+                </pic:pic>
+              </a:graphicData>
+            </a:graphic>
+          </wp:anchor>
+        </w:drawing>
+      </w:r>
+      <w:r>
+        <w:rPr>
+          <w:noProof/>
+        </w:rPr>
+        <w:drawing>
+          <wp:anchor distT="0" distB="0" distL="114300" distR="114300" simplePos="0" relativeHeight="251659264" behindDoc="1" locked="0" layoutInCell="1" allowOverlap="1">
+            <wp:simplePos x="0" y="0"/>
+            <wp:positionH relativeFrom="margin">
+              <wp:align>left</wp:align>
+            </wp:positionH>
+            <wp:positionV relativeFrom="paragraph">
+              <wp:posOffset>571500</wp:posOffset>
+            </wp:positionV>
+            <wp:extent cx="1543050" cy="3848689"/>
+            <wp:effectExtent l="0" t="0" r="0" b="0"/>
+            <wp:wrapTight wrapText="bothSides">
+              <wp:wrapPolygon edited="0">
+                <wp:start x="0" y="0"/>
+                <wp:lineTo x="0" y="21493"/>
+                <wp:lineTo x="21333" y="21493"/>
+                <wp:lineTo x="21333" y="0"/>
+                <wp:lineTo x="0" y="0"/>
+              </wp:wrapPolygon>
+            </wp:wrapTight>
+            <wp:docPr id="2" name="Image 2" descr="C:\Users\axel_\AppData\Local\Microsoft\Windows\INetCache\Content.Word\legFace.png"/>
+            <wp:cNvGraphicFramePr>
+              <a:graphicFrameLocks xmlns:a="http://schemas.openxmlformats.org/drawingml/2006/main" noChangeAspect="1"/>
+            </wp:cNvGraphicFramePr>
+            <a:graphic xmlns:a="http://schemas.openxmlformats.org/drawingml/2006/main">
+              <a:graphicData uri="http://schemas.openxmlformats.org/drawingml/2006/picture">
+                <pic:pic xmlns:pic="http://schemas.openxmlformats.org/drawingml/2006/picture">
+                  <pic:nvPicPr>
+                    <pic:cNvPr id="0" name="Picture 1" descr="C:\Users\axel_\AppData\Local\Microsoft\Windows\INetCache\Content.Word\legFace.png"/>
+                    <pic:cNvPicPr>
+                      <a:picLocks noChangeAspect="1" noChangeArrowheads="1"/>
+                    </pic:cNvPicPr>
+                  </pic:nvPicPr>
+                  <pic:blipFill>
+                    <a:blip r:embed="rId11">
+                      <a:extLst>
+                        <a:ext uri="{28A0092B-C50C-407E-A947-70E740481C1C}">
+                          <a14:useLocalDpi xmlns:a14="http://schemas.microsoft.com/office/drawing/2010/main" val="0"/>
+                        </a:ext>
+                      </a:extLst>
+                    </a:blip>
+                    <a:srcRect/>
+                    <a:stretch>
+                      <a:fillRect/>
+                    </a:stretch>
+                  </pic:blipFill>
+                  <pic:spPr bwMode="auto">
+                    <a:xfrm flipH="1">
+                      <a:off x="0" y="0"/>
+                      <a:ext cx="1543050" cy="3848689"/>
+                    </a:xfrm>
+                    <a:prstGeom prst="rect">
+                      <a:avLst/>
+                    </a:prstGeom>
+                    <a:noFill/>
+                    <a:ln>
+                      <a:noFill/>
+                    </a:ln>
+                  </pic:spPr>
+                </pic:pic>
+              </a:graphicData>
+            </a:graphic>
+          </wp:anchor>
+        </w:drawing>
+      </w:r>
+      <w:r>
+        <w:rPr>
+          <w:noProof/>
+        </w:rPr>
+        <w:drawing>
+          <wp:anchor distT="0" distB="0" distL="114300" distR="114300" simplePos="0" relativeHeight="251660288" behindDoc="1" locked="0" layoutInCell="1" allowOverlap="1">
+            <wp:simplePos x="0" y="0"/>
+            <wp:positionH relativeFrom="margin">
+              <wp:posOffset>786130</wp:posOffset>
+            </wp:positionH>
+            <wp:positionV relativeFrom="paragraph">
+              <wp:posOffset>4053205</wp:posOffset>
+            </wp:positionV>
+            <wp:extent cx="4091305" cy="4400550"/>
+            <wp:effectExtent l="0" t="0" r="4445" b="0"/>
+            <wp:wrapTight wrapText="bothSides">
+              <wp:wrapPolygon edited="0">
+                <wp:start x="0" y="0"/>
+                <wp:lineTo x="0" y="21506"/>
+                <wp:lineTo x="21523" y="21506"/>
+                <wp:lineTo x="21523" y="0"/>
+                <wp:lineTo x="0" y="0"/>
+              </wp:wrapPolygon>
+            </wp:wrapTight>
+            <wp:docPr id="5" name="Image 5" descr="C:\Users\axel_\AppData\Local\Microsoft\Windows\INetCache\Content.Word\RobotIso.png"/>
+            <wp:cNvGraphicFramePr>
+              <a:graphicFrameLocks xmlns:a="http://schemas.openxmlformats.org/drawingml/2006/main" noChangeAspect="1"/>
+            </wp:cNvGraphicFramePr>
+            <a:graphic xmlns:a="http://schemas.openxmlformats.org/drawingml/2006/main">
+              <a:graphicData uri="http://schemas.openxmlformats.org/drawingml/2006/picture">
+                <pic:pic xmlns:pic="http://schemas.openxmlformats.org/drawingml/2006/picture">
+                  <pic:nvPicPr>
+                    <pic:cNvPr id="0" name="Picture 3" descr="C:\Users\axel_\AppData\Local\Microsoft\Windows\INetCache\Content.Word\RobotIso.png"/>
+                    <pic:cNvPicPr>
+                      <a:picLocks noChangeAspect="1" noChangeArrowheads="1"/>
+                    </pic:cNvPicPr>
+                  </pic:nvPicPr>
+                  <pic:blipFill>
+                    <a:blip r:embed="rId12">
+                      <a:extLst>
+                        <a:ext uri="{28A0092B-C50C-407E-A947-70E740481C1C}">
+                          <a14:useLocalDpi xmlns:a14="http://schemas.microsoft.com/office/drawing/2010/main" val="0"/>
+                        </a:ext>
+                      </a:extLst>
+                    </a:blip>
+                    <a:srcRect/>
+                    <a:stretch>
+                      <a:fillRect/>
+                    </a:stretch>
+                  </pic:blipFill>
+                  <pic:spPr bwMode="auto">
+                    <a:xfrm>
+                      <a:off x="0" y="0"/>
+                      <a:ext cx="4091305" cy="4400550"/>
+                    </a:xfrm>
+                    <a:prstGeom prst="rect">
+                      <a:avLst/>
+                    </a:prstGeom>
+                    <a:noFill/>
+                    <a:ln>
+                      <a:noFill/>
+                    </a:ln>
+                  </pic:spPr>
+                </pic:pic>
+              </a:graphicData>
+            </a:graphic>
+            <wp14:sizeRelH relativeFrom="margin">
+              <wp14:pctWidth>0</wp14:pctWidth>
+            </wp14:sizeRelH>
+            <wp14:sizeRelV relativeFrom="margin">
+              <wp14:pctHeight>0</wp14:pctHeight>
+            </wp14:sizeRelV>
+          </wp:anchor>
+        </w:drawing>
+      </w:r>
+      <w:r>
+        <w:br w:type="page"/>
+      </w:r>
     </w:p>
     <w:p>
       <w:pPr>
@@ -1019,6 +1216,19 @@
       </w:r>
     </w:p>
     <w:p>
+      <w:r>
+        <w:br/>
+      </w:r>
+    </w:p>
+    <w:p>
+      <w:pPr>
+        <w:spacing w:after="0" w:line="240" w:lineRule="auto"/>
+      </w:pPr>
+      <w:r>
+        <w:br w:type="page"/>
+      </w:r>
+    </w:p>
+    <w:p>
       <w:pPr>
         <w:rPr>
           <w:rFonts w:ascii="Calibri" w:hAnsi="Calibri"/>
@@ -1029,6 +1239,7 @@
           <w:rFonts w:ascii="Calibri" w:hAnsi="Calibri"/>
           <w:noProof/>
         </w:rPr>
+        <w:lastRenderedPageBreak/>
         <w:drawing>
           <wp:anchor distT="0" distB="0" distL="114300" distR="114300" simplePos="0" relativeHeight="3" behindDoc="0" locked="0" layoutInCell="1" allowOverlap="1">
             <wp:simplePos x="0" y="0"/>
@@ -1055,7 +1266,7 @@
                     </pic:cNvPicPr>
                   </pic:nvPicPr>
                   <pic:blipFill>
-                    <a:blip r:embed="rId10"/>
+                    <a:blip r:embed="rId13"/>
                     <a:stretch>
                       <a:fillRect/>
                     </a:stretch>
@@ -1104,7 +1315,7 @@
                     </pic:cNvPicPr>
                   </pic:nvPicPr>
                   <pic:blipFill>
-                    <a:blip r:embed="rId11">
+                    <a:blip r:embed="rId14">
                       <a:extLst>
                         <a:ext uri="{28A0092B-C50C-407E-A947-70E740481C1C}">
                           <a14:useLocalDpi xmlns:a14="http://schemas.microsoft.com/office/drawing/2010/main" val="0"/>
@@ -1150,10 +1361,7 @@
     <w:p/>
     <w:p/>
     <w:p/>
-    <w:p>
-      <w:bookmarkStart w:id="0" w:name="_GoBack"/>
-      <w:bookmarkEnd w:id="0"/>
-    </w:p>
+    <w:p/>
     <w:p>
       <w:r>
         <w:t>//conclusion</w:t>
@@ -1544,6 +1752,7 @@
     <w:lsdException w:name="HTML Sample" w:semiHidden="1" w:unhideWhenUsed="1"/>
     <w:lsdException w:name="HTML Typewriter" w:semiHidden="1" w:unhideWhenUsed="1"/>
     <w:lsdException w:name="HTML Variable" w:semiHidden="1" w:unhideWhenUsed="1"/>
+    <w:lsdException w:name="Normal Table" w:semiHidden="1" w:unhideWhenUsed="1"/>
     <w:lsdException w:name="annotation subject" w:semiHidden="1" w:unhideWhenUsed="1"/>
     <w:lsdException w:name="No List" w:semiHidden="1" w:unhideWhenUsed="1"/>
     <w:lsdException w:name="Outline List 1" w:semiHidden="1" w:unhideWhenUsed="1"/>
@@ -1588,6 +1797,7 @@
     <w:lsdException w:name="Table Professional" w:semiHidden="1" w:unhideWhenUsed="1"/>
     <w:lsdException w:name="Table Subtle 1" w:semiHidden="1" w:unhideWhenUsed="1"/>
     <w:lsdException w:name="Table Subtle 2" w:semiHidden="1" w:unhideWhenUsed="1"/>
+    <w:lsdException w:name="Table Web 1" w:semiHidden="1" w:unhideWhenUsed="1"/>
     <w:lsdException w:name="Table Web 2" w:semiHidden="1" w:unhideWhenUsed="1"/>
     <w:lsdException w:name="Table Web 3" w:semiHidden="1" w:unhideWhenUsed="1"/>
     <w:lsdException w:name="Balloon Text" w:semiHidden="1" w:unhideWhenUsed="1"/>
@@ -1897,7 +2107,6 @@
     <w:rPr>
       <w:color w:val="800000"/>
       <w:u w:val="single"/>
-      <w:lang/>
     </w:rPr>
   </w:style>
   <w:style w:type="character" w:customStyle="1" w:styleId="LienInternet">
@@ -1905,7 +2114,6 @@
     <w:rPr>
       <w:color w:val="000080"/>
       <w:u w:val="single"/>
-      <w:lang/>
     </w:rPr>
   </w:style>
   <w:style w:type="paragraph" w:styleId="Titre">

</xml_diff>